<commit_message>
Day-21: Added HTML structure & CSS variables
</commit_message>
<xml_diff>
--- a/day_21-final-challenge/instructions.docx
+++ b/day_21-final-challenge/instructions.docx
@@ -384,6 +384,7 @@
         <w:rPr>
           <w:rStyle w:val="Strong"/>
           <w:rFonts w:ascii="Microsoft YaHei UI" w:eastAsia="Microsoft YaHei UI" w:hAnsi="Microsoft YaHei UI"/>
+          <w:strike/>
           <w:color w:val="5E6971"/>
           <w:sz w:val="27"/>
           <w:szCs w:val="27"/>
@@ -394,6 +395,7 @@
       <w:r>
         <w:rPr>
           <w:rFonts w:ascii="Microsoft YaHei UI" w:eastAsia="Microsoft YaHei UI" w:hAnsi="Microsoft YaHei UI"/>
+          <w:strike/>
           <w:color w:val="5E6971"/>
           <w:sz w:val="27"/>
           <w:szCs w:val="27"/>
@@ -405,6 +407,7 @@
       <w:r>
         <w:rPr>
           <w:rFonts w:ascii="Microsoft YaHei UI" w:eastAsia="Microsoft YaHei UI" w:hAnsi="Microsoft YaHei UI"/>
+          <w:strike/>
           <w:color w:val="C00000"/>
           <w:sz w:val="27"/>
           <w:szCs w:val="27"/>
@@ -416,6 +419,7 @@
       <w:r>
         <w:rPr>
           <w:rFonts w:ascii="Microsoft YaHei UI" w:eastAsia="Microsoft YaHei UI" w:hAnsi="Microsoft YaHei UI"/>
+          <w:strike/>
           <w:color w:val="C00000"/>
           <w:sz w:val="27"/>
           <w:szCs w:val="27"/>
@@ -428,6 +432,7 @@
           <w:rPr>
             <w:rStyle w:val="Hyperlink"/>
             <w:rFonts w:ascii="Microsoft YaHei UI" w:eastAsia="Microsoft YaHei UI" w:hAnsi="Microsoft YaHei UI"/>
+            <w:strike/>
             <w:color w:val="C00000"/>
             <w:sz w:val="27"/>
             <w:szCs w:val="27"/>
@@ -440,6 +445,7 @@
       <w:r>
         <w:rPr>
           <w:rFonts w:ascii="Microsoft YaHei UI" w:eastAsia="Microsoft YaHei UI" w:hAnsi="Microsoft YaHei UI"/>
+          <w:strike/>
           <w:color w:val="5E6971"/>
           <w:sz w:val="27"/>
           <w:szCs w:val="27"/>
@@ -450,6 +456,7 @@
       <w:r>
         <w:rPr>
           <w:rFonts w:ascii="Microsoft YaHei UI" w:eastAsia="Microsoft YaHei UI" w:hAnsi="Microsoft YaHei UI"/>
+          <w:strike/>
           <w:color w:val="C00000"/>
           <w:sz w:val="27"/>
           <w:szCs w:val="27"/>
@@ -460,6 +467,7 @@
       <w:r>
         <w:rPr>
           <w:rFonts w:ascii="Microsoft YaHei UI" w:eastAsia="Microsoft YaHei UI" w:hAnsi="Microsoft YaHei UI"/>
+          <w:strike/>
           <w:color w:val="5E6971"/>
           <w:sz w:val="27"/>
           <w:szCs w:val="27"/>
@@ -471,6 +479,7 @@
       <w:r>
         <w:rPr>
           <w:rFonts w:ascii="Microsoft YaHei UI" w:eastAsia="Microsoft YaHei UI" w:hAnsi="Microsoft YaHei UI"/>
+          <w:strike/>
           <w:color w:val="5E6971"/>
           <w:sz w:val="27"/>
           <w:szCs w:val="27"/>
@@ -482,6 +491,7 @@
       <w:r>
         <w:rPr>
           <w:rFonts w:ascii="Microsoft YaHei UI" w:eastAsia="Microsoft YaHei UI" w:hAnsi="Microsoft YaHei UI"/>
+          <w:strike/>
           <w:color w:val="5E6971"/>
           <w:sz w:val="27"/>
           <w:szCs w:val="27"/>
@@ -492,6 +502,7 @@
       <w:r>
         <w:rPr>
           <w:rFonts w:ascii="Microsoft YaHei UI" w:eastAsia="Microsoft YaHei UI" w:hAnsi="Microsoft YaHei UI"/>
+          <w:strike/>
           <w:color w:val="5E6971"/>
           <w:sz w:val="27"/>
           <w:szCs w:val="27"/>

</xml_diff>

<commit_message>
Day-21: Added containers, background & text colours
</commit_message>
<xml_diff>
--- a/day_21-final-challenge/instructions.docx
+++ b/day_21-final-challenge/instructions.docx
@@ -152,6 +152,7 @@
       <w:r>
         <w:rPr>
           <w:rFonts w:ascii="Microsoft YaHei UI" w:eastAsia="Microsoft YaHei UI" w:hAnsi="Microsoft YaHei UI"/>
+          <w:strike/>
           <w:color w:val="5E6971"/>
           <w:sz w:val="27"/>
           <w:szCs w:val="27"/>
@@ -163,6 +164,7 @@
         <w:rPr>
           <w:rStyle w:val="Strong"/>
           <w:rFonts w:ascii="Microsoft YaHei UI" w:eastAsia="Microsoft YaHei UI" w:hAnsi="Microsoft YaHei UI"/>
+          <w:strike/>
           <w:color w:val="5E6971"/>
           <w:sz w:val="27"/>
           <w:szCs w:val="27"/>
@@ -174,6 +176,7 @@
         <w:rPr>
           <w:rStyle w:val="Strong"/>
           <w:rFonts w:ascii="Microsoft YaHei UI" w:eastAsia="Microsoft YaHei UI" w:hAnsi="Microsoft YaHei UI"/>
+          <w:strike/>
           <w:color w:val="C00000"/>
           <w:sz w:val="27"/>
           <w:szCs w:val="27"/>
@@ -184,6 +187,7 @@
       <w:r>
         <w:rPr>
           <w:rFonts w:ascii="Microsoft YaHei UI" w:eastAsia="Microsoft YaHei UI" w:hAnsi="Microsoft YaHei UI"/>
+          <w:strike/>
           <w:color w:val="5E6971"/>
           <w:sz w:val="27"/>
           <w:szCs w:val="27"/>
@@ -285,6 +289,7 @@
         <w:rPr>
           <w:rStyle w:val="Strong"/>
           <w:rFonts w:ascii="Microsoft YaHei UI" w:eastAsia="Microsoft YaHei UI" w:hAnsi="Microsoft YaHei UI"/>
+          <w:strike/>
           <w:color w:val="5E6971"/>
           <w:sz w:val="27"/>
           <w:szCs w:val="27"/>
@@ -295,6 +300,7 @@
       <w:r>
         <w:rPr>
           <w:rFonts w:ascii="Microsoft YaHei UI" w:eastAsia="Microsoft YaHei UI" w:hAnsi="Microsoft YaHei UI"/>
+          <w:strike/>
           <w:color w:val="5E6971"/>
           <w:sz w:val="27"/>
           <w:szCs w:val="27"/>
@@ -305,6 +311,7 @@
       <w:r>
         <w:rPr>
           <w:rFonts w:ascii="Microsoft YaHei UI" w:eastAsia="Microsoft YaHei UI" w:hAnsi="Microsoft YaHei UI"/>
+          <w:strike/>
           <w:color w:val="C00000"/>
           <w:sz w:val="27"/>
           <w:szCs w:val="27"/>
@@ -315,6 +322,7 @@
       <w:r>
         <w:rPr>
           <w:rFonts w:ascii="Microsoft YaHei UI" w:eastAsia="Microsoft YaHei UI" w:hAnsi="Microsoft YaHei UI"/>
+          <w:strike/>
           <w:color w:val="5E6971"/>
           <w:sz w:val="27"/>
           <w:szCs w:val="27"/>
@@ -325,6 +333,7 @@
       <w:r>
         <w:rPr>
           <w:rFonts w:ascii="Microsoft YaHei UI" w:eastAsia="Microsoft YaHei UI" w:hAnsi="Microsoft YaHei UI"/>
+          <w:strike/>
           <w:color w:val="C00000"/>
           <w:sz w:val="27"/>
           <w:szCs w:val="27"/>
@@ -335,6 +344,7 @@
       <w:r>
         <w:rPr>
           <w:rFonts w:ascii="Microsoft YaHei UI" w:eastAsia="Microsoft YaHei UI" w:hAnsi="Microsoft YaHei UI"/>
+          <w:strike/>
           <w:color w:val="5E6971"/>
           <w:sz w:val="27"/>
           <w:szCs w:val="27"/>
@@ -345,6 +355,7 @@
       <w:r>
         <w:rPr>
           <w:rFonts w:ascii="Microsoft YaHei UI" w:eastAsia="Microsoft YaHei UI" w:hAnsi="Microsoft YaHei UI"/>
+          <w:strike/>
           <w:color w:val="C00000"/>
           <w:sz w:val="27"/>
           <w:szCs w:val="27"/>
@@ -355,6 +366,7 @@
       <w:r>
         <w:rPr>
           <w:rFonts w:ascii="Microsoft YaHei UI" w:eastAsia="Microsoft YaHei UI" w:hAnsi="Microsoft YaHei UI"/>
+          <w:strike/>
           <w:color w:val="5E6971"/>
           <w:sz w:val="27"/>
           <w:szCs w:val="27"/>
@@ -528,6 +540,7 @@
           <w:rFonts w:ascii="Microsoft YaHei UI" w:eastAsia="Microsoft YaHei UI" w:hAnsi="Microsoft YaHei UI"/>
           <w:b/>
           <w:bCs/>
+          <w:strike/>
           <w:color w:val="5E6971"/>
           <w:sz w:val="27"/>
           <w:szCs w:val="27"/>
@@ -539,6 +552,7 @@
         <w:rPr>
           <w:rStyle w:val="Strong"/>
           <w:rFonts w:ascii="Microsoft YaHei UI" w:eastAsia="Microsoft YaHei UI" w:hAnsi="Microsoft YaHei UI"/>
+          <w:strike/>
           <w:color w:val="5E6971"/>
           <w:sz w:val="27"/>
           <w:szCs w:val="27"/>
@@ -550,6 +564,7 @@
         <w:rPr>
           <w:rStyle w:val="Strong"/>
           <w:rFonts w:ascii="Microsoft YaHei UI" w:eastAsia="Microsoft YaHei UI" w:hAnsi="Microsoft YaHei UI"/>
+          <w:strike/>
           <w:color w:val="C00000"/>
           <w:sz w:val="27"/>
           <w:szCs w:val="27"/>
@@ -561,6 +576,7 @@
         <w:rPr>
           <w:rStyle w:val="Strong"/>
           <w:rFonts w:ascii="Microsoft YaHei UI" w:eastAsia="Microsoft YaHei UI" w:hAnsi="Microsoft YaHei UI"/>
+          <w:strike/>
           <w:color w:val="5E6971"/>
           <w:sz w:val="27"/>
           <w:szCs w:val="27"/>
@@ -571,6 +587,7 @@
       <w:r>
         <w:rPr>
           <w:rFonts w:ascii="Microsoft YaHei UI" w:eastAsia="Microsoft YaHei UI" w:hAnsi="Microsoft YaHei UI"/>
+          <w:strike/>
           <w:color w:val="5E6971"/>
           <w:sz w:val="27"/>
           <w:szCs w:val="27"/>
@@ -582,6 +599,7 @@
       <w:r>
         <w:rPr>
           <w:rFonts w:ascii="Microsoft YaHei UI" w:eastAsia="Microsoft YaHei UI" w:hAnsi="Microsoft YaHei UI"/>
+          <w:strike/>
           <w:color w:val="5E6971"/>
           <w:sz w:val="27"/>
           <w:szCs w:val="27"/>
@@ -593,6 +611,7 @@
       <w:r>
         <w:rPr>
           <w:rFonts w:ascii="Microsoft YaHei UI" w:eastAsia="Microsoft YaHei UI" w:hAnsi="Microsoft YaHei UI"/>
+          <w:strike/>
           <w:color w:val="5E6971"/>
           <w:sz w:val="27"/>
           <w:szCs w:val="27"/>

</xml_diff>